<commit_message>
simple daa fields added to improve compatibility with legacy code. Changed some survey responses to be coded in integers instead of strings. fixed codebook output bug. fixed bug in which realround instructions were not displayed in no practice round preceded.
</commit_message>
<xml_diff>
--- a/docs/CFPB Staff 2 Step-by-Step.docx
+++ b/docs/CFPB Staff 2 Step-by-Step.docx
@@ -7,13 +7,7 @@
         <w:pStyle w:val="Title"/>
       </w:pPr>
       <w:r>
-        <w:t>CFPB Staff #</w:t>
-      </w:r>
-      <w:r>
-        <w:t>2</w:t>
-      </w:r>
-      <w:r>
-        <w:t xml:space="preserve"> Step-by-Step</w:t>
+        <w:t>CFPB Staff #2 Step-by-Step</w:t>
       </w:r>
     </w:p>
     <w:p>
@@ -106,10 +100,11 @@
         <w:t>Arrival -&gt; Station mapping sheet</w:t>
       </w:r>
     </w:p>
-    <w:p>
-      <w:pPr>
-        <w:pStyle w:val="ListParagraph"/>
-      </w:pPr>
+    <w:p/>
+    <w:p>
+      <w:r>
+        <w:t>AFTER EXPERIMENT STARTS</w:t>
+      </w:r>
     </w:p>
     <w:p>
       <w:pPr>
@@ -120,7 +115,7 @@
         </w:numPr>
       </w:pPr>
       <w:r>
-        <w:t>Set up payment station.</w:t>
+        <w:t>Try to sign up extra show-ups for future experiments</w:t>
       </w:r>
     </w:p>
     <w:p>
@@ -132,24 +127,10 @@
         </w:numPr>
       </w:pPr>
       <w:r>
-        <w:t>Make sure timing sheets at stations match the master randomization sheet</w:t>
-      </w:r>
-    </w:p>
-    <w:p>
-      <w:pPr>
-        <w:pStyle w:val="ListParagraph"/>
-      </w:pPr>
-    </w:p>
-    <w:p>
-      <w:pPr>
-        <w:pStyle w:val="ListParagraph"/>
-        <w:numPr>
-          <w:ilvl w:val="0"/>
-          <w:numId w:val="1"/>
-        </w:numPr>
-      </w:pPr>
-      <w:r>
-        <w:t>Prepare for meta experiment</w:t>
+        <w:t>Create</w:t>
+      </w:r>
+      <w:r>
+        <w:t xml:space="preserve"> sessions in ORSEE 2-3 days in advance</w:t>
       </w:r>
     </w:p>
     <w:p>
@@ -161,7 +142,7 @@
         </w:numPr>
       </w:pPr>
       <w:r>
-        <w:t>Get privacy statements ready. (make sure they are in numeric order!)</w:t>
+        <w:t>Do this in the back room</w:t>
       </w:r>
     </w:p>
     <w:p>
@@ -173,22 +154,95 @@
         </w:numPr>
       </w:pPr>
       <w:r>
-        <w:t>Call out participants 1-by-1.</w:t>
-      </w:r>
-    </w:p>
-    <w:p>
-      <w:pPr>
-        <w:pStyle w:val="ListParagraph"/>
-        <w:numPr>
-          <w:ilvl w:val="2"/>
-          <w:numId w:val="1"/>
-        </w:numPr>
-      </w:pPr>
-      <w:r>
-        <w:t>Watch as participant gets close. When they get close, give signal to CFPB#1 to start timer.</w:t>
+        <w:t xml:space="preserve">It is important that payment stations not be set up </w:t>
+      </w:r>
+      <w:r>
+        <w:t>at the time that participants or future-participants are back there.</w:t>
       </w:r>
       <w:bookmarkStart w:id="0" w:name="_GoBack"/>
       <w:bookmarkEnd w:id="0"/>
+    </w:p>
+    <w:p>
+      <w:pPr>
+        <w:pStyle w:val="ListParagraph"/>
+      </w:pPr>
+    </w:p>
+    <w:p>
+      <w:pPr>
+        <w:pStyle w:val="ListParagraph"/>
+        <w:numPr>
+          <w:ilvl w:val="0"/>
+          <w:numId w:val="1"/>
+        </w:numPr>
+      </w:pPr>
+      <w:r>
+        <w:t>Set up payment station.</w:t>
+      </w:r>
+    </w:p>
+    <w:p>
+      <w:pPr>
+        <w:pStyle w:val="ListParagraph"/>
+        <w:numPr>
+          <w:ilvl w:val="1"/>
+          <w:numId w:val="1"/>
+        </w:numPr>
+      </w:pPr>
+      <w:r>
+        <w:t>Make sure timing sheets at stations match the master randomization sheet</w:t>
+      </w:r>
+    </w:p>
+    <w:p>
+      <w:pPr>
+        <w:pStyle w:val="ListParagraph"/>
+      </w:pPr>
+    </w:p>
+    <w:p>
+      <w:pPr>
+        <w:pStyle w:val="ListParagraph"/>
+        <w:numPr>
+          <w:ilvl w:val="0"/>
+          <w:numId w:val="1"/>
+        </w:numPr>
+      </w:pPr>
+      <w:r>
+        <w:t>Prepare for meta experiment</w:t>
+      </w:r>
+    </w:p>
+    <w:p>
+      <w:pPr>
+        <w:pStyle w:val="ListParagraph"/>
+        <w:numPr>
+          <w:ilvl w:val="1"/>
+          <w:numId w:val="1"/>
+        </w:numPr>
+      </w:pPr>
+      <w:r>
+        <w:t>Get privacy statements ready. (make sure they are in numeric order!)</w:t>
+      </w:r>
+    </w:p>
+    <w:p>
+      <w:pPr>
+        <w:pStyle w:val="ListParagraph"/>
+        <w:numPr>
+          <w:ilvl w:val="1"/>
+          <w:numId w:val="1"/>
+        </w:numPr>
+      </w:pPr>
+      <w:r>
+        <w:t>Call out participants 1-by-1.</w:t>
+      </w:r>
+    </w:p>
+    <w:p>
+      <w:pPr>
+        <w:pStyle w:val="ListParagraph"/>
+        <w:numPr>
+          <w:ilvl w:val="2"/>
+          <w:numId w:val="1"/>
+        </w:numPr>
+      </w:pPr>
+      <w:r>
+        <w:t>Watch as participant gets close. When they get close, give signal to CFPB#1 to start timer.</w:t>
+      </w:r>
     </w:p>
     <w:p>
       <w:pPr>
@@ -266,28 +320,103 @@
     <w:p/>
     <w:p>
       <w:r>
+        <w:br w:type="page"/>
+      </w:r>
+    </w:p>
+    <w:p>
+      <w:pPr>
+        <w:pStyle w:val="Heading2"/>
+      </w:pPr>
+      <w:r>
+        <w:lastRenderedPageBreak/>
         <w:t>Meta Example Q&amp;A</w:t>
       </w:r>
     </w:p>
     <w:p>
       <w:r>
-        <w:t>Q: &lt;receives from&gt;</w:t>
-      </w:r>
-    </w:p>
-    <w:p>
-      <w:r>
-        <w:t>A: Please read and sign this form</w:t>
+        <w:t>Q: &lt;receives f</w:t>
+      </w:r>
+      <w:r>
+        <w:t>o</w:t>
+      </w:r>
+      <w:r>
+        <w:t>r</w:t>
+      </w:r>
+      <w:r>
+        <w:t>m&gt;</w:t>
+      </w:r>
+    </w:p>
+    <w:p>
+      <w:pPr>
+        <w:rPr>
+          <w:i/>
+        </w:rPr>
+      </w:pPr>
+      <w:r>
+        <w:rPr>
+          <w:i/>
+        </w:rPr>
+        <w:t>If Pressure</w:t>
+      </w:r>
+    </w:p>
+    <w:p>
+      <w:r>
+        <w:t xml:space="preserve">A: </w:t>
+      </w:r>
+      <w:r>
+        <w:t>My colleague is getting your money.  Here is a form for you to</w:t>
+      </w:r>
+      <w:r>
+        <w:t xml:space="preserve"> read and sign </w:t>
+      </w:r>
+      <w:r>
+        <w:t>please.</w:t>
+      </w:r>
+    </w:p>
+    <w:p>
+      <w:pPr>
+        <w:rPr>
+          <w:i/>
+        </w:rPr>
+      </w:pPr>
+      <w:r>
+        <w:rPr>
+          <w:i/>
+        </w:rPr>
+        <w:t>If No Pressure</w:t>
+      </w:r>
+    </w:p>
+    <w:p>
+      <w:r>
+        <w:t xml:space="preserve">A: We will go get your money.  </w:t>
+      </w:r>
+      <w:r>
+        <w:t>Here is a form for you to read and sign please.</w:t>
       </w:r>
     </w:p>
     <w:p/>
     <w:p>
       <w:r>
+        <w:t>Q: &lt;attempts to give form back to CFPB staff&gt;</w:t>
+      </w:r>
+    </w:p>
+    <w:p>
+      <w:r>
+        <w:t>A: Actually, the person who pays you will take this form.</w:t>
+      </w:r>
+    </w:p>
+    <w:p/>
+    <w:p>
+      <w:r>
         <w:t>Q: What is this?</w:t>
       </w:r>
     </w:p>
     <w:p>
       <w:r>
-        <w:t>A: This is information from the study’s sponsor.</w:t>
+        <w:t>A: This is infor</w:t>
+      </w:r>
+      <w:r>
+        <w:t>mation from the study’s sponsor, CFPB.</w:t>
       </w:r>
     </w:p>
     <w:p/>
@@ -298,7 +427,13 @@
     </w:p>
     <w:p>
       <w:r>
-        <w:t>A: I am not sure. I know it is information from the study’s sponsor, CFPB.  Please read and sign the form.</w:t>
+        <w:t>A: I am not sure</w:t>
+      </w:r>
+      <w:r>
+        <w:t>.  It</w:t>
+      </w:r>
+      <w:r>
+        <w:t xml:space="preserve"> is information from the study’s sponsor, CFPB.  Please read and sign the form.</w:t>
       </w:r>
     </w:p>
     <w:p/>
@@ -309,7 +444,6 @@
     </w:p>
     <w:p>
       <w:r>
-        <w:lastRenderedPageBreak/>
         <w:t>A: The Consumer Financial Protection Bureau. I could give you their URL if you’re interested in learning more (consumerfinance.gov)</w:t>
       </w:r>
     </w:p>
@@ -576,6 +710,30 @@
     <w:name w:val="Normal"/>
     <w:qFormat/>
   </w:style>
+  <w:style w:type="paragraph" w:styleId="Heading2">
+    <w:name w:val="heading 2"/>
+    <w:basedOn w:val="Normal"/>
+    <w:next w:val="Normal"/>
+    <w:link w:val="Heading2Char"/>
+    <w:uiPriority w:val="9"/>
+    <w:unhideWhenUsed/>
+    <w:qFormat/>
+    <w:rsid w:val="008D04ED"/>
+    <w:pPr>
+      <w:keepNext/>
+      <w:keepLines/>
+      <w:spacing w:before="200"/>
+      <w:outlineLvl w:val="1"/>
+    </w:pPr>
+    <w:rPr>
+      <w:rFonts w:asciiTheme="majorHAnsi" w:eastAsiaTheme="majorEastAsia" w:hAnsiTheme="majorHAnsi" w:cstheme="majorBidi"/>
+      <w:b/>
+      <w:bCs/>
+      <w:color w:val="4F81BD" w:themeColor="accent1"/>
+      <w:sz w:val="26"/>
+      <w:szCs w:val="26"/>
+    </w:rPr>
+  </w:style>
   <w:style w:type="character" w:default="1" w:styleId="DefaultParagraphFont">
     <w:name w:val="Default Paragraph Font"/>
     <w:uiPriority w:val="1"/>
@@ -648,6 +806,21 @@
       <w:ind w:left="720"/>
       <w:contextualSpacing/>
     </w:pPr>
+  </w:style>
+  <w:style w:type="character" w:customStyle="1" w:styleId="Heading2Char">
+    <w:name w:val="Heading 2 Char"/>
+    <w:basedOn w:val="DefaultParagraphFont"/>
+    <w:link w:val="Heading2"/>
+    <w:uiPriority w:val="9"/>
+    <w:rsid w:val="008D04ED"/>
+    <w:rPr>
+      <w:rFonts w:asciiTheme="majorHAnsi" w:eastAsiaTheme="majorEastAsia" w:hAnsiTheme="majorHAnsi" w:cstheme="majorBidi"/>
+      <w:b/>
+      <w:bCs/>
+      <w:color w:val="4F81BD" w:themeColor="accent1"/>
+      <w:sz w:val="26"/>
+      <w:szCs w:val="26"/>
+    </w:rPr>
   </w:style>
 </w:styles>
 </file>
@@ -808,6 +981,30 @@
     <w:name w:val="Normal"/>
     <w:qFormat/>
   </w:style>
+  <w:style w:type="paragraph" w:styleId="Heading2">
+    <w:name w:val="heading 2"/>
+    <w:basedOn w:val="Normal"/>
+    <w:next w:val="Normal"/>
+    <w:link w:val="Heading2Char"/>
+    <w:uiPriority w:val="9"/>
+    <w:unhideWhenUsed/>
+    <w:qFormat/>
+    <w:rsid w:val="008D04ED"/>
+    <w:pPr>
+      <w:keepNext/>
+      <w:keepLines/>
+      <w:spacing w:before="200"/>
+      <w:outlineLvl w:val="1"/>
+    </w:pPr>
+    <w:rPr>
+      <w:rFonts w:asciiTheme="majorHAnsi" w:eastAsiaTheme="majorEastAsia" w:hAnsiTheme="majorHAnsi" w:cstheme="majorBidi"/>
+      <w:b/>
+      <w:bCs/>
+      <w:color w:val="4F81BD" w:themeColor="accent1"/>
+      <w:sz w:val="26"/>
+      <w:szCs w:val="26"/>
+    </w:rPr>
+  </w:style>
   <w:style w:type="character" w:default="1" w:styleId="DefaultParagraphFont">
     <w:name w:val="Default Paragraph Font"/>
     <w:uiPriority w:val="1"/>
@@ -880,6 +1077,21 @@
       <w:ind w:left="720"/>
       <w:contextualSpacing/>
     </w:pPr>
+  </w:style>
+  <w:style w:type="character" w:customStyle="1" w:styleId="Heading2Char">
+    <w:name w:val="Heading 2 Char"/>
+    <w:basedOn w:val="DefaultParagraphFont"/>
+    <w:link w:val="Heading2"/>
+    <w:uiPriority w:val="9"/>
+    <w:rsid w:val="008D04ED"/>
+    <w:rPr>
+      <w:rFonts w:asciiTheme="majorHAnsi" w:eastAsiaTheme="majorEastAsia" w:hAnsiTheme="majorHAnsi" w:cstheme="majorBidi"/>
+      <w:b/>
+      <w:bCs/>
+      <w:color w:val="4F81BD" w:themeColor="accent1"/>
+      <w:sz w:val="26"/>
+      <w:szCs w:val="26"/>
+    </w:rPr>
   </w:style>
 </w:styles>
 </file>

</xml_diff>

<commit_message>
step by step update
</commit_message>
<xml_diff>
--- a/docs/CFPB Staff 2 Step-by-Step.docx
+++ b/docs/CFPB Staff 2 Step-by-Step.docx
@@ -1,6 +1,6 @@
 
 <file path=word/document.xml><?xml version="1.0" encoding="utf-8"?>
-<w:document xmlns:wpc="http://schemas.microsoft.com/office/word/2010/wordprocessingCanvas" xmlns:mo="http://schemas.microsoft.com/office/mac/office/2008/main" xmlns:mc="http://schemas.openxmlformats.org/markup-compatibility/2006" xmlns:mv="urn:schemas-microsoft-com:mac:vml" xmlns:o="urn:schemas-microsoft-com:office:office" xmlns:r="http://schemas.openxmlformats.org/officeDocument/2006/relationships" xmlns:m="http://schemas.openxmlformats.org/officeDocument/2006/math" xmlns:v="urn:schemas-microsoft-com:vml" xmlns:wp14="http://schemas.microsoft.com/office/word/2010/wordprocessingDrawing" xmlns:wp="http://schemas.openxmlformats.org/drawingml/2006/wordprocessingDrawing" xmlns:w10="urn:schemas-microsoft-com:office:word" xmlns:w="http://schemas.openxmlformats.org/wordprocessingml/2006/main" xmlns:w14="http://schemas.microsoft.com/office/word/2010/wordml" xmlns:wpg="http://schemas.microsoft.com/office/word/2010/wordprocessingGroup" xmlns:wpi="http://schemas.microsoft.com/office/word/2010/wordprocessingInk" xmlns:wne="http://schemas.microsoft.com/office/word/2006/wordml" xmlns:wps="http://schemas.microsoft.com/office/word/2010/wordprocessingShape" mc:Ignorable="w14 wp14">
+<w:document xmlns:wpc="http://schemas.microsoft.com/office/word/2010/wordprocessingCanvas" xmlns:mc="http://schemas.openxmlformats.org/markup-compatibility/2006" xmlns:o="urn:schemas-microsoft-com:office:office" xmlns:r="http://schemas.openxmlformats.org/officeDocument/2006/relationships" xmlns:m="http://schemas.openxmlformats.org/officeDocument/2006/math" xmlns:v="urn:schemas-microsoft-com:vml" xmlns:wp14="http://schemas.microsoft.com/office/word/2010/wordprocessingDrawing" xmlns:wp="http://schemas.openxmlformats.org/drawingml/2006/wordprocessingDrawing" xmlns:w10="urn:schemas-microsoft-com:office:word" xmlns:w="http://schemas.openxmlformats.org/wordprocessingml/2006/main" xmlns:w14="http://schemas.microsoft.com/office/word/2010/wordml" xmlns:wpg="http://schemas.microsoft.com/office/word/2010/wordprocessingGroup" xmlns:wpi="http://schemas.microsoft.com/office/word/2010/wordprocessingInk" xmlns:wne="http://schemas.microsoft.com/office/word/2006/wordml" xmlns:wps="http://schemas.microsoft.com/office/word/2010/wordprocessingShape" mc:Ignorable="w14 wp14">
   <w:body>
     <w:p>
       <w:pPr>
@@ -159,8 +159,6 @@
       <w:r>
         <w:t>at the time that participants or future-participants are back there.</w:t>
       </w:r>
-      <w:bookmarkStart w:id="0" w:name="_GoBack"/>
-      <w:bookmarkEnd w:id="0"/>
     </w:p>
     <w:p>
       <w:pPr>
@@ -334,7 +332,13 @@
     </w:p>
     <w:p>
       <w:r>
-        <w:t>Q: &lt;receives f</w:t>
+        <w:t>Q: &lt;</w:t>
+      </w:r>
+      <w:r>
+        <w:t xml:space="preserve">experimenter gives </w:t>
+      </w:r>
+      <w:r>
+        <w:t>f</w:t>
       </w:r>
       <w:r>
         <w:t>o</w:t>
@@ -343,7 +347,13 @@
         <w:t>r</w:t>
       </w:r>
       <w:r>
-        <w:t>m&gt;</w:t>
+        <w:t>m</w:t>
+      </w:r>
+      <w:r>
+        <w:t xml:space="preserve"> to participant</w:t>
+      </w:r>
+      <w:r>
+        <w:t>&gt;</w:t>
       </w:r>
     </w:p>
     <w:p>
@@ -364,13 +374,31 @@
         <w:t xml:space="preserve">A: </w:t>
       </w:r>
       <w:r>
-        <w:t>My colleague is getting your money.  Here is a form for you to</w:t>
-      </w:r>
-      <w:r>
-        <w:t xml:space="preserve"> read and sign </w:t>
-      </w:r>
-      <w:r>
-        <w:t>please.</w:t>
+        <w:t>My colleague</w:t>
+      </w:r>
+      <w:r>
+        <w:t>s</w:t>
+      </w:r>
+      <w:r>
+        <w:t xml:space="preserve"> </w:t>
+      </w:r>
+      <w:r>
+        <w:t>are</w:t>
+      </w:r>
+      <w:r>
+        <w:t xml:space="preserve"> getting your money.  </w:t>
+      </w:r>
+      <w:r>
+        <w:t xml:space="preserve">In the meantime, please </w:t>
+      </w:r>
+      <w:r>
+        <w:t xml:space="preserve">read and sign </w:t>
+      </w:r>
+      <w:r>
+        <w:t>this form</w:t>
+      </w:r>
+      <w:r>
+        <w:t>.</w:t>
       </w:r>
     </w:p>
     <w:p>
@@ -391,62 +419,155 @@
         <w:t xml:space="preserve">A: We will go get your money.  </w:t>
       </w:r>
       <w:r>
-        <w:t>Here is a form for you to read and sign please.</w:t>
-      </w:r>
+        <w:t>In the meantime, please read and sign this form.</w:t>
+      </w:r>
+      <w:bookmarkStart w:id="0" w:name="_GoBack"/>
+      <w:bookmarkEnd w:id="0"/>
     </w:p>
     <w:p/>
     <w:p>
       <w:r>
-        <w:t>Q: &lt;attempts to give form back to CFPB staff&gt;</w:t>
-      </w:r>
-    </w:p>
-    <w:p>
-      <w:r>
-        <w:t>A: Actually, the person who pays you will take this form.</w:t>
+        <w:t>Q: &lt;</w:t>
+      </w:r>
+      <w:r>
+        <w:t xml:space="preserve">participant </w:t>
+      </w:r>
+      <w:r>
+        <w:t>attempts to give form back to CFPB staff&gt;</w:t>
+      </w:r>
+      <w:r>
+        <w:t xml:space="preserve"> or &lt;participant attempts to give CFPB staff their locker key&gt; or &lt;participant attempts to give CFPB staff their payment receipt&gt;</w:t>
+      </w:r>
+    </w:p>
+    <w:p>
+      <w:r>
+        <w:t xml:space="preserve">A: </w:t>
+      </w:r>
+      <w:r>
+        <w:t>You can just leave that here (point to the table).</w:t>
+      </w:r>
+      <w:r>
+        <w:t xml:space="preserve"> </w:t>
+      </w:r>
+      <w:r>
+        <w:t>T</w:t>
+      </w:r>
+      <w:r>
+        <w:t xml:space="preserve">he person who pays you will take </w:t>
+      </w:r>
+      <w:r>
+        <w:t>the</w:t>
+      </w:r>
+      <w:r>
+        <w:t xml:space="preserve"> form.</w:t>
       </w:r>
     </w:p>
     <w:p/>
     <w:p>
       <w:r>
+        <w:t>Q: &lt;participant attempts to walk away before being paid&gt;</w:t>
+      </w:r>
+    </w:p>
+    <w:p>
+      <w:r>
+        <w:t>A: Please stay put.  The person with your payment will pay you here in just a minute.</w:t>
+      </w:r>
+    </w:p>
+    <w:p/>
+    <w:p>
+      <w:r>
+        <w:t>Q: &lt;participant attempts to make small talk&gt;</w:t>
+      </w:r>
+    </w:p>
+    <w:p>
+      <w:r>
+        <w:t>A: &lt;experimenter replies politely, but does not engage in discussion&gt;</w:t>
+      </w:r>
+    </w:p>
+    <w:p/>
+    <w:p>
+      <w:r>
         <w:t>Q: What is this?</w:t>
       </w:r>
-    </w:p>
-    <w:p>
-      <w:r>
-        <w:t>A: This is infor</w:t>
-      </w:r>
-      <w:r>
-        <w:t>mation from the study’s sponsor, CFPB.</w:t>
+      <w:r>
+        <w:t xml:space="preserve"> What does this say? Can you summarize this for me?</w:t>
+      </w:r>
+    </w:p>
+    <w:p>
+      <w:r>
+        <w:t xml:space="preserve">A: </w:t>
+      </w:r>
+      <w:r>
+        <w:t>I am actually not sure</w:t>
+      </w:r>
+      <w:r>
+        <w:t>.</w:t>
       </w:r>
     </w:p>
     <w:p/>
     <w:p>
       <w:r>
-        <w:t>Q: What does this say?</w:t>
-      </w:r>
-    </w:p>
-    <w:p>
-      <w:r>
-        <w:t>A: I am not sure</w:t>
-      </w:r>
-      <w:r>
-        <w:t>.  It</w:t>
-      </w:r>
-      <w:r>
-        <w:t xml:space="preserve"> is information from the study’s sponsor, CFPB.  Please read and sign the form.</w:t>
+        <w:t>Q: So you want me to initial here?</w:t>
+      </w:r>
+    </w:p>
+    <w:p>
+      <w:r>
+        <w:t>A: If you are interested in what the form says, you should initial there.</w:t>
       </w:r>
     </w:p>
     <w:p/>
     <w:p>
       <w:r>
-        <w:t>Q: What is the CFPB?</w:t>
-      </w:r>
-    </w:p>
-    <w:p>
-      <w:r>
-        <w:t>A: The Consumer Financial Protection Bureau. I could give you their URL if you’re interested in learning more (consumerfinance.gov)</w:t>
-      </w:r>
-    </w:p>
+        <w:t>Q: &lt;participant looks up expectantly after signing&gt;</w:t>
+      </w:r>
+    </w:p>
+    <w:p>
+      <w:r>
+        <w:t>A: It will be just a minute.</w:t>
+      </w:r>
+    </w:p>
+    <w:p/>
+    <w:p>
+      <w:r>
+        <w:t>Q: &lt;participant enters the payment room&gt;</w:t>
+      </w:r>
+    </w:p>
+    <w:p>
+      <w:r>
+        <w:t>A: Please go ahead and get your stuff form your locker</w:t>
+      </w:r>
+    </w:p>
+    <w:p/>
+    <w:p>
+      <w:r>
+        <w:t>Q: &lt;participant returns with things&gt;</w:t>
+      </w:r>
+    </w:p>
+    <w:p>
+      <w:pPr>
+        <w:rPr>
+          <w:i/>
+        </w:rPr>
+      </w:pPr>
+      <w:r>
+        <w:rPr>
+          <w:i/>
+        </w:rPr>
+        <w:t>If do</w:t>
+      </w:r>
+      <w:r>
+        <w:rPr>
+          <w:i/>
+        </w:rPr>
+        <w:t>or remains open to the computer lab</w:t>
+      </w:r>
+    </w:p>
+    <w:p>
+      <w:r>
+        <w:t>A: Please shut the door</w:t>
+      </w:r>
+    </w:p>
+    <w:p/>
     <w:sectPr>
       <w:pgSz w:w="12240" w:h="15840"/>
       <w:pgMar w:top="1440" w:right="1800" w:bottom="1440" w:left="1800" w:header="720" w:footer="720" w:gutter="0"/>
@@ -458,7 +579,7 @@
 </file>
 
 <file path=word/numbering.xml><?xml version="1.0" encoding="utf-8"?>
-<w:numbering xmlns:wpc="http://schemas.microsoft.com/office/word/2010/wordprocessingCanvas" xmlns:mo="http://schemas.microsoft.com/office/mac/office/2008/main" xmlns:mc="http://schemas.openxmlformats.org/markup-compatibility/2006" xmlns:mv="urn:schemas-microsoft-com:mac:vml" xmlns:o="urn:schemas-microsoft-com:office:office" xmlns:r="http://schemas.openxmlformats.org/officeDocument/2006/relationships" xmlns:m="http://schemas.openxmlformats.org/officeDocument/2006/math" xmlns:v="urn:schemas-microsoft-com:vml" xmlns:wp14="http://schemas.microsoft.com/office/word/2010/wordprocessingDrawing" xmlns:wp="http://schemas.openxmlformats.org/drawingml/2006/wordprocessingDrawing" xmlns:w10="urn:schemas-microsoft-com:office:word" xmlns:w="http://schemas.openxmlformats.org/wordprocessingml/2006/main" xmlns:w14="http://schemas.microsoft.com/office/word/2010/wordml" xmlns:wpg="http://schemas.microsoft.com/office/word/2010/wordprocessingGroup" xmlns:wpi="http://schemas.microsoft.com/office/word/2010/wordprocessingInk" xmlns:wne="http://schemas.microsoft.com/office/word/2006/wordml" xmlns:wps="http://schemas.microsoft.com/office/word/2010/wordprocessingShape" mc:Ignorable="w14 wp14">
+<w:numbering xmlns:wpc="http://schemas.microsoft.com/office/word/2010/wordprocessingCanvas" xmlns:mc="http://schemas.openxmlformats.org/markup-compatibility/2006" xmlns:o="urn:schemas-microsoft-com:office:office" xmlns:r="http://schemas.openxmlformats.org/officeDocument/2006/relationships" xmlns:m="http://schemas.openxmlformats.org/officeDocument/2006/math" xmlns:v="urn:schemas-microsoft-com:vml" xmlns:wp14="http://schemas.microsoft.com/office/word/2010/wordprocessingDrawing" xmlns:wp="http://schemas.openxmlformats.org/drawingml/2006/wordprocessingDrawing" xmlns:w10="urn:schemas-microsoft-com:office:word" xmlns:w="http://schemas.openxmlformats.org/wordprocessingml/2006/main" xmlns:w14="http://schemas.microsoft.com/office/word/2010/wordml" xmlns:wpg="http://schemas.microsoft.com/office/word/2010/wordprocessingGroup" xmlns:wpi="http://schemas.microsoft.com/office/word/2010/wordprocessingInk" xmlns:wne="http://schemas.microsoft.com/office/word/2006/wordml" xmlns:wps="http://schemas.microsoft.com/office/word/2010/wordprocessingShape" mc:Ignorable="w14 wp14">
   <w:abstractNum w:abstractNumId="0">
     <w:nsid w:val="5E1A564D"/>
     <w:multiLevelType w:val="hybridMultilevel"/>
@@ -567,7 +688,7 @@
     </w:rPrDefault>
     <w:pPrDefault/>
   </w:docDefaults>
-  <w:latentStyles w:defLockedState="0" w:defUIPriority="99" w:defSemiHidden="1" w:defUnhideWhenUsed="1" w:defQFormat="0" w:count="276">
+  <w:latentStyles w:defLockedState="0" w:defUIPriority="99" w:defSemiHidden="1" w:defUnhideWhenUsed="1" w:defQFormat="0" w:count="267">
     <w:lsdException w:name="Normal" w:semiHidden="0" w:uiPriority="0" w:unhideWhenUsed="0" w:qFormat="1"/>
     <w:lsdException w:name="heading 1" w:semiHidden="0" w:uiPriority="9" w:unhideWhenUsed="0" w:qFormat="1"/>
     <w:lsdException w:name="heading 2" w:uiPriority="9" w:qFormat="1"/>
@@ -826,7 +947,7 @@
 </file>
 
 <file path=word/stylesWithEffects.xml><?xml version="1.0" encoding="utf-8"?>
-<w:styles xmlns:wpc="http://schemas.microsoft.com/office/word/2010/wordprocessingCanvas" xmlns:mo="http://schemas.microsoft.com/office/mac/office/2008/main" xmlns:mc="http://schemas.openxmlformats.org/markup-compatibility/2006" xmlns:mv="urn:schemas-microsoft-com:mac:vml" xmlns:o="urn:schemas-microsoft-com:office:office" xmlns:r="http://schemas.openxmlformats.org/officeDocument/2006/relationships" xmlns:m="http://schemas.openxmlformats.org/officeDocument/2006/math" xmlns:v="urn:schemas-microsoft-com:vml" xmlns:wp14="http://schemas.microsoft.com/office/word/2010/wordprocessingDrawing" xmlns:wp="http://schemas.openxmlformats.org/drawingml/2006/wordprocessingDrawing" xmlns:w10="urn:schemas-microsoft-com:office:word" xmlns:w="http://schemas.openxmlformats.org/wordprocessingml/2006/main" xmlns:w14="http://schemas.microsoft.com/office/word/2010/wordml" xmlns:wpg="http://schemas.microsoft.com/office/word/2010/wordprocessingGroup" xmlns:wpi="http://schemas.microsoft.com/office/word/2010/wordprocessingInk" xmlns:wne="http://schemas.microsoft.com/office/word/2006/wordml" xmlns:wps="http://schemas.microsoft.com/office/word/2010/wordprocessingShape" mc:Ignorable="w14 wp14">
+<w:styles xmlns:wpc="http://schemas.microsoft.com/office/word/2010/wordprocessingCanvas" xmlns:mc="http://schemas.openxmlformats.org/markup-compatibility/2006" xmlns:o="urn:schemas-microsoft-com:office:office" xmlns:r="http://schemas.openxmlformats.org/officeDocument/2006/relationships" xmlns:m="http://schemas.openxmlformats.org/officeDocument/2006/math" xmlns:v="urn:schemas-microsoft-com:vml" xmlns:wp14="http://schemas.microsoft.com/office/word/2010/wordprocessingDrawing" xmlns:wp="http://schemas.openxmlformats.org/drawingml/2006/wordprocessingDrawing" xmlns:w10="urn:schemas-microsoft-com:office:word" xmlns:w="http://schemas.openxmlformats.org/wordprocessingml/2006/main" xmlns:w14="http://schemas.microsoft.com/office/word/2010/wordml" xmlns:wpg="http://schemas.microsoft.com/office/word/2010/wordprocessingGroup" xmlns:wpi="http://schemas.microsoft.com/office/word/2010/wordprocessingInk" xmlns:wne="http://schemas.microsoft.com/office/word/2006/wordml" xmlns:wps="http://schemas.microsoft.com/office/word/2010/wordprocessingShape" mc:Ignorable="w14 wp14">
   <w:docDefaults>
     <w:rPrDefault>
       <w:rPr>
@@ -838,7 +959,7 @@
     </w:rPrDefault>
     <w:pPrDefault/>
   </w:docDefaults>
-  <w:latentStyles w:defLockedState="0" w:defUIPriority="99" w:defSemiHidden="1" w:defUnhideWhenUsed="1" w:defQFormat="0" w:count="276">
+  <w:latentStyles w:defLockedState="0" w:defUIPriority="99" w:defSemiHidden="1" w:defUnhideWhenUsed="1" w:defQFormat="0" w:count="267">
     <w:lsdException w:name="Normal" w:semiHidden="0" w:uiPriority="0" w:unhideWhenUsed="0" w:qFormat="1"/>
     <w:lsdException w:name="heading 1" w:semiHidden="0" w:uiPriority="9" w:unhideWhenUsed="0" w:qFormat="1"/>
     <w:lsdException w:name="heading 2" w:uiPriority="9" w:qFormat="1"/>

</xml_diff>